<commit_message>
Done correctle lab2 MihailovYA
</commit_message>
<xml_diff>
--- a/6383/MihailovYA/lab2/os_lab_2.docx
+++ b/6383/MihailovYA/lab2/os_lab_2.docx
@@ -208,7 +208,6 @@
           <w:color w:val="FF0000"/>
           <w:sz w:val="28"/>
           <w:szCs w:val="28"/>
-          <w:lang w:val="en-US"/>
         </w:rPr>
       </w:pPr>
       <w:r>
@@ -232,7 +231,6 @@
           <w:b/>
           <w:sz w:val="28"/>
           <w:szCs w:val="28"/>
-          <w:lang w:val="en-US"/>
         </w:rPr>
         <w:t>2</w:t>
       </w:r>
@@ -618,7 +616,6 @@
         <w:rPr>
           <w:sz w:val="28"/>
           <w:szCs w:val="28"/>
-          <w:lang w:val="en-US"/>
         </w:rPr>
       </w:pPr>
       <w:r>
@@ -665,7 +662,6 @@
         <w:rPr>
           <w:sz w:val="28"/>
           <w:szCs w:val="28"/>
-          <w:lang w:val="en-US"/>
         </w:rPr>
       </w:pPr>
     </w:p>
@@ -1548,18 +1544,31 @@
     </w:p>
     <w:p>
       <w:pPr>
-        <w:pStyle w:val="Times142"/>
-        <w:spacing w:line="360" w:lineRule="auto"/>
-        <w:ind w:left="810" w:firstLine="0"/>
-        <w:rPr>
-          <w:szCs w:val="28"/>
-        </w:rPr>
-      </w:pPr>
-      <w:r>
-        <w:rPr>
-          <w:szCs w:val="28"/>
-        </w:rPr>
-        <w:t>На основную оперативную память.</w:t>
+        <w:rPr>
+          <w:sz w:val="28"/>
+          <w:szCs w:val="28"/>
+        </w:rPr>
+      </w:pPr>
+      <w:r>
+        <w:rPr>
+          <w:sz w:val="28"/>
+          <w:szCs w:val="28"/>
+        </w:rPr>
+        <w:t xml:space="preserve">             </w:t>
+      </w:r>
+      <w:r>
+        <w:rPr>
+          <w:sz w:val="28"/>
+          <w:szCs w:val="28"/>
+        </w:rPr>
+        <w:t>Н</w:t>
+      </w:r>
+      <w:r>
+        <w:rPr>
+          <w:sz w:val="28"/>
+          <w:szCs w:val="28"/>
+        </w:rPr>
+        <w:t>а значение сегментного адреса памяти, следующей за памятью, выделенной программе.</w:t>
       </w:r>
     </w:p>
     <w:p>
@@ -1698,7 +1707,6 @@
         <w:rPr>
           <w:b/>
           <w:szCs w:val="28"/>
-          <w:lang w:val="en-US"/>
         </w:rPr>
         <w:t xml:space="preserve"> </w:t>
       </w:r>
@@ -1894,13 +1902,11 @@
         <w:ind w:firstLine="0"/>
         <w:rPr>
           <w:szCs w:val="28"/>
-          <w:lang w:val="en-US"/>
-        </w:rPr>
-      </w:pPr>
-      <w:r>
-        <w:rPr>
-          <w:szCs w:val="28"/>
-          <w:lang w:val="en-US"/>
+        </w:rPr>
+      </w:pPr>
+      <w:r>
+        <w:rPr>
+          <w:szCs w:val="28"/>
         </w:rPr>
         <w:tab/>
       </w:r>
@@ -1915,7 +1921,26 @@
           <w:szCs w:val="28"/>
           <w:lang w:val="en-US"/>
         </w:rPr>
-        <w:t>MS Windows).</w:t>
+        <w:t>MS</w:t>
+      </w:r>
+      <w:r>
+        <w:rPr>
+          <w:szCs w:val="28"/>
+        </w:rPr>
+        <w:t xml:space="preserve"> </w:t>
+      </w:r>
+      <w:r>
+        <w:rPr>
+          <w:szCs w:val="28"/>
+          <w:lang w:val="en-US"/>
+        </w:rPr>
+        <w:t>Windows</w:t>
+      </w:r>
+      <w:r>
+        <w:rPr>
+          <w:szCs w:val="28"/>
+        </w:rPr>
+        <w:t>).</w:t>
       </w:r>
     </w:p>
     <w:p>
@@ -1976,13 +2001,14 @@
           <w:szCs w:val="28"/>
         </w:rPr>
         <w:lastRenderedPageBreak/>
-        <w:t>КОД ПРОГРАММЫ</w:t>
+        <w:t>КОД</w:t>
       </w:r>
       <w:r>
         <w:rPr>
           <w:b/>
           <w:sz w:val="28"/>
           <w:szCs w:val="28"/>
+          <w:lang w:val="en-US"/>
         </w:rPr>
         <w:t xml:space="preserve"> </w:t>
       </w:r>
@@ -1991,6 +2017,23 @@
           <w:b/>
           <w:sz w:val="28"/>
           <w:szCs w:val="28"/>
+        </w:rPr>
+        <w:t>ПРОГРАММЫ</w:t>
+      </w:r>
+      <w:r>
+        <w:rPr>
+          <w:b/>
+          <w:sz w:val="28"/>
+          <w:szCs w:val="28"/>
+          <w:lang w:val="en-US"/>
+        </w:rPr>
+        <w:t xml:space="preserve"> </w:t>
+      </w:r>
+      <w:r>
+        <w:rPr>
+          <w:b/>
+          <w:sz w:val="28"/>
+          <w:szCs w:val="28"/>
           <w:lang w:val="en-US"/>
         </w:rPr>
         <w:t>OS_LAB_2.ASM</w:t>
@@ -7043,14 +7086,12 @@
         <w:rPr>
           <w:sz w:val="20"/>
           <w:szCs w:val="20"/>
-          <w:lang w:val="en-US"/>
-        </w:rPr>
-      </w:pPr>
-      <w:r>
-        <w:rPr>
-          <w:sz w:val="20"/>
-          <w:szCs w:val="20"/>
-          <w:lang w:val="en-US"/>
+        </w:rPr>
+      </w:pPr>
+      <w:r>
+        <w:rPr>
+          <w:sz w:val="20"/>
+          <w:szCs w:val="20"/>
         </w:rPr>
         <w:t>;-------------------------------</w:t>
       </w:r>
@@ -7600,14 +7641,117 @@
         <w:rPr>
           <w:sz w:val="20"/>
           <w:szCs w:val="20"/>
-        </w:rPr>
-      </w:pPr>
-      <w:r>
-        <w:rPr>
-          <w:sz w:val="20"/>
-          <w:szCs w:val="20"/>
-        </w:rPr>
-        <w:t>;перевод в 16 с/с 16-ти разрядного числа</w:t>
+          <w:lang w:val="en-US"/>
+        </w:rPr>
+      </w:pPr>
+      <w:proofErr w:type="gramStart"/>
+      <w:r>
+        <w:rPr>
+          <w:sz w:val="20"/>
+          <w:szCs w:val="20"/>
+          <w:lang w:val="en-US"/>
+        </w:rPr>
+        <w:t>;</w:t>
+      </w:r>
+      <w:r>
+        <w:rPr>
+          <w:sz w:val="20"/>
+          <w:szCs w:val="20"/>
+        </w:rPr>
+        <w:t>перевод</w:t>
+      </w:r>
+      <w:proofErr w:type="gramEnd"/>
+      <w:r>
+        <w:rPr>
+          <w:sz w:val="20"/>
+          <w:szCs w:val="20"/>
+          <w:lang w:val="en-US"/>
+        </w:rPr>
+        <w:t xml:space="preserve"> </w:t>
+      </w:r>
+      <w:r>
+        <w:rPr>
+          <w:sz w:val="20"/>
+          <w:szCs w:val="20"/>
+        </w:rPr>
+        <w:t>в</w:t>
+      </w:r>
+      <w:r>
+        <w:rPr>
+          <w:sz w:val="20"/>
+          <w:szCs w:val="20"/>
+          <w:lang w:val="en-US"/>
+        </w:rPr>
+        <w:t xml:space="preserve"> 16 </w:t>
+      </w:r>
+      <w:r>
+        <w:rPr>
+          <w:sz w:val="20"/>
+          <w:szCs w:val="20"/>
+        </w:rPr>
+        <w:t>с</w:t>
+      </w:r>
+      <w:r>
+        <w:rPr>
+          <w:sz w:val="20"/>
+          <w:szCs w:val="20"/>
+          <w:lang w:val="en-US"/>
+        </w:rPr>
+        <w:t>/</w:t>
+      </w:r>
+      <w:r>
+        <w:rPr>
+          <w:sz w:val="20"/>
+          <w:szCs w:val="20"/>
+        </w:rPr>
+        <w:t>с</w:t>
+      </w:r>
+      <w:r>
+        <w:rPr>
+          <w:sz w:val="20"/>
+          <w:szCs w:val="20"/>
+          <w:lang w:val="en-US"/>
+        </w:rPr>
+        <w:t xml:space="preserve"> 16-</w:t>
+      </w:r>
+      <w:proofErr w:type="spellStart"/>
+      <w:r>
+        <w:rPr>
+          <w:sz w:val="20"/>
+          <w:szCs w:val="20"/>
+        </w:rPr>
+        <w:t>ти</w:t>
+      </w:r>
+      <w:proofErr w:type="spellEnd"/>
+      <w:r>
+        <w:rPr>
+          <w:sz w:val="20"/>
+          <w:szCs w:val="20"/>
+          <w:lang w:val="en-US"/>
+        </w:rPr>
+        <w:t xml:space="preserve"> </w:t>
+      </w:r>
+      <w:r>
+        <w:rPr>
+          <w:sz w:val="20"/>
+          <w:szCs w:val="20"/>
+        </w:rPr>
+        <w:t>разрядного</w:t>
+      </w:r>
+      <w:r>
+        <w:rPr>
+          <w:sz w:val="20"/>
+          <w:szCs w:val="20"/>
+          <w:lang w:val="en-US"/>
+        </w:rPr>
+        <w:t xml:space="preserve"> </w:t>
+      </w:r>
+      <w:r>
+        <w:rPr>
+          <w:sz w:val="20"/>
+          <w:szCs w:val="20"/>
+        </w:rPr>
+        <w:t>числа</w:t>
       </w:r>
     </w:p>
     <w:p>
@@ -8570,18 +8714,8 @@
           <w:szCs w:val="20"/>
           <w:lang w:val="en-US"/>
         </w:rPr>
-        <w:t xml:space="preserve">      [SI],</w:t>
-      </w:r>
-      <w:proofErr w:type="spellStart"/>
-      <w:r>
-        <w:rPr>
-          <w:sz w:val="20"/>
-          <w:szCs w:val="20"/>
-          <w:lang w:val="en-US"/>
-        </w:rPr>
-        <w:t>DL</w:t>
-      </w:r>
-      <w:proofErr w:type="spellEnd"/>
+        <w:t xml:space="preserve">      [SI],DL</w:t>
+      </w:r>
     </w:p>
     <w:p>
       <w:pPr>
@@ -10779,7 +10913,7 @@
 </file>
 
 <file path=customXml/itemProps1.xml><?xml version="1.0" encoding="utf-8"?>
-<ds:datastoreItem xmlns:ds="http://schemas.openxmlformats.org/officeDocument/2006/customXml" ds:itemID="{CA21FD81-F5C7-45D5-8700-A3159A1D4170}">
+<ds:datastoreItem xmlns:ds="http://schemas.openxmlformats.org/officeDocument/2006/customXml" ds:itemID="{4720DD3F-2BB6-4BF3-A06A-CF3A87108C5C}">
   <ds:schemaRefs>
     <ds:schemaRef ds:uri="http://schemas.openxmlformats.org/officeDocument/2006/bibliography"/>
   </ds:schemaRefs>

</xml_diff>